<commit_message>
this is last update
</commit_message>
<xml_diff>
--- a/semiFinal.docx
+++ b/semiFinal.docx
@@ -1134,6 +1134,13 @@
             </a:graphic>
           </wp:inline>
         </w:drawing>
+      </w:r>
+    </w:p>
+    <w:p/>
+    <w:p/>
+    <w:p>
+      <w:r>
+        <w:t>https://medium.com/@vaibhavi.rana99/change-application-name-and-icon-in-flutter-bebbec297c57</w:t>
       </w:r>
     </w:p>
     <w:sectPr>

</xml_diff>